<commit_message>
Week3 Assignment and discussion 2 added
</commit_message>
<xml_diff>
--- a/Discussion board 2.docx
+++ b/Discussion board 2.docx
@@ -51,31 +51,7 @@
           <w:color w:val="000000"/>
           <w:shd w:val="clear" w:color="auto" w:fill="FFFFFF"/>
         </w:rPr>
-        <w:t xml:space="preserve">Competing needs such as the needs of the workforce, resources, and patients may impact the development of policy. These needs should go hand in hand with the policy. There is an </w:t>
-      </w:r>
-      <w:r>
-        <w:rPr>
-          <w:rFonts w:ascii="Times New Roman" w:hAnsi="Times New Roman" w:cs="Times New Roman"/>
-          <w:color w:val="000000"/>
-          <w:shd w:val="clear" w:color="auto" w:fill="FFFFFF"/>
-        </w:rPr>
-        <w:t xml:space="preserve">increasing body of evidence </w:t>
-      </w:r>
-      <w:r>
-        <w:rPr>
-          <w:rFonts w:ascii="Times New Roman" w:hAnsi="Times New Roman" w:cs="Times New Roman"/>
-          <w:color w:val="000000"/>
-          <w:shd w:val="clear" w:color="auto" w:fill="FFFFFF"/>
-        </w:rPr>
-        <w:t xml:space="preserve">that shows </w:t>
-      </w:r>
-      <w:r>
-        <w:rPr>
-          <w:rFonts w:ascii="Times New Roman" w:hAnsi="Times New Roman" w:cs="Times New Roman"/>
-          <w:color w:val="000000"/>
-          <w:shd w:val="clear" w:color="auto" w:fill="FFFFFF"/>
-        </w:rPr>
-        <w:t>appropriate </w:t>
+        <w:t>Competing needs such as the needs of the workforce, resources, and patients may impact the development of policy. These needs should go hand in hand with the policy. There is an increasing body of evidence that shows appropriate </w:t>
       </w:r>
       <w:r>
         <w:rPr>
@@ -94,15 +70,7 @@
           <w:color w:val="000000"/>
           <w:shd w:val="clear" w:color="auto" w:fill="FFFFFF"/>
         </w:rPr>
-        <w:t xml:space="preserve">contributes to improved patient outcomes and greater satisfaction for both patients and staff. </w:t>
-      </w:r>
-      <w:r>
-        <w:rPr>
-          <w:rFonts w:ascii="Times New Roman" w:hAnsi="Times New Roman" w:cs="Times New Roman"/>
-          <w:color w:val="000000"/>
-          <w:shd w:val="clear" w:color="auto" w:fill="FFFFFF"/>
-        </w:rPr>
-        <w:t xml:space="preserve">The policy that addresses adequate staffing should be able to meet the needs of the patient while decreasing the financial cost. </w:t>
+        <w:t xml:space="preserve">contributes to improved patient outcomes and greater satisfaction for both patients and staff. The policy that addresses adequate staffing should be able to meet the needs of the patient while decreasing the financial cost. </w:t>
       </w:r>
       <w:r>
         <w:rPr>
@@ -401,39 +369,7 @@
           <w:color w:val="1E2E49"/>
           <w:shd w:val="clear" w:color="auto" w:fill="FFFFFF"/>
         </w:rPr>
-        <w:t>challenged</w:t>
-      </w:r>
-      <w:r>
-        <w:rPr>
-          <w:rFonts w:ascii="Times New Roman" w:hAnsi="Times New Roman" w:cs="Times New Roman"/>
-          <w:color w:val="1E2E49"/>
-          <w:shd w:val="clear" w:color="auto" w:fill="FFFFFF"/>
-        </w:rPr>
-        <w:t xml:space="preserve"> to provide quality nursing care, w</w:t>
-      </w:r>
-      <w:r>
-        <w:rPr>
-          <w:rFonts w:ascii="Times New Roman" w:hAnsi="Times New Roman" w:cs="Times New Roman"/>
-          <w:color w:val="1E2E49"/>
-          <w:shd w:val="clear" w:color="auto" w:fill="FFFFFF"/>
-        </w:rPr>
-        <w:t xml:space="preserve">ithout </w:t>
-      </w:r>
-      <w:r>
-        <w:rPr>
-          <w:rFonts w:ascii="Times New Roman" w:hAnsi="Times New Roman" w:cs="Times New Roman"/>
-          <w:color w:val="1E2E49"/>
-          <w:shd w:val="clear" w:color="auto" w:fill="FFFFFF"/>
-        </w:rPr>
-        <w:t>resources</w:t>
-      </w:r>
-      <w:r>
-        <w:rPr>
-          <w:rFonts w:ascii="Times New Roman" w:hAnsi="Times New Roman" w:cs="Times New Roman"/>
-          <w:color w:val="1E2E49"/>
-          <w:shd w:val="clear" w:color="auto" w:fill="FFFFFF"/>
-        </w:rPr>
-        <w:t xml:space="preserve">, </w:t>
+        <w:t xml:space="preserve">challenged to provide quality nursing care, without resources, </w:t>
       </w:r>
     </w:p>
     <w:p>
@@ -452,31 +388,7 @@
           <w:color w:val="1E2E49"/>
           <w:shd w:val="clear" w:color="auto" w:fill="FFFFFF"/>
         </w:rPr>
-        <w:t xml:space="preserve">Increasing awareness about what is </w:t>
-      </w:r>
-      <w:r>
-        <w:rPr>
-          <w:rFonts w:ascii="Times New Roman" w:hAnsi="Times New Roman" w:cs="Times New Roman"/>
-          <w:color w:val="1E2E49"/>
-          <w:shd w:val="clear" w:color="auto" w:fill="FFFFFF"/>
-        </w:rPr>
-        <w:t>happening</w:t>
-      </w:r>
-      <w:r>
-        <w:rPr>
-          <w:rFonts w:ascii="Times New Roman" w:hAnsi="Times New Roman" w:cs="Times New Roman"/>
-          <w:color w:val="1E2E49"/>
-          <w:shd w:val="clear" w:color="auto" w:fill="FFFFFF"/>
-        </w:rPr>
-        <w:t xml:space="preserve"> within healthcare organizations might help RNs understand how they may be subconsciously contributing to the subordination of their knowledge. </w:t>
-      </w:r>
-      <w:r>
-        <w:rPr>
-          <w:rFonts w:ascii="Times New Roman" w:hAnsi="Times New Roman" w:cs="Times New Roman"/>
-          <w:color w:val="1E2E49"/>
-          <w:shd w:val="clear" w:color="auto" w:fill="FFFFFF"/>
-        </w:rPr>
-        <w:t xml:space="preserve"> (Kelly &amp; Porr.,2018). </w:t>
+        <w:t xml:space="preserve">Increasing awareness about what is happening within healthcare organizations might help RNs understand how they may be subconsciously contributing to the subordination of their knowledge.  (Kelly &amp; Porr.,2018). </w:t>
       </w:r>
       <w:r>
         <w:rPr>
@@ -626,11 +538,6 @@
         </w:rPr>
         <w:lastRenderedPageBreak/>
         <w:tab/>
-      </w:r>
-      <w:r>
-        <w:rPr>
-          <w:color w:val="2D3B45"/>
-        </w:rPr>
         <w:t xml:space="preserve">Kelly, P., &amp; </w:t>
       </w:r>
       <w:proofErr w:type="spellStart"/>
@@ -805,24 +712,471 @@
           <w:rFonts w:ascii="Times New Roman" w:eastAsia="Times New Roman" w:hAnsi="Times New Roman" w:cs="Times New Roman"/>
           <w:color w:val="2D3B45"/>
         </w:rPr>
-        <w:t> [Video file]. Baltimore, MD: Author.</w:t>
+        <w:t> [Video file]. Baltimore, MD: Autho</w:t>
+      </w:r>
+      <w:r>
+        <w:rPr>
+          <w:rFonts w:ascii="Times New Roman" w:eastAsia="Times New Roman" w:hAnsi="Times New Roman" w:cs="Times New Roman"/>
+          <w:color w:val="2D3B45"/>
+        </w:rPr>
+        <w:t>r</w:t>
       </w:r>
     </w:p>
     <w:p>
       <w:pPr>
         <w:pStyle w:val="NormalWeb"/>
         <w:spacing w:before="180" w:beforeAutospacing="0" w:after="180" w:afterAutospacing="0" w:line="480" w:lineRule="auto"/>
-        <w:ind w:left="1095"/>
-        <w:jc w:val="both"/>
-        <w:rPr>
-          <w:color w:val="2D3B45"/>
-        </w:rPr>
-      </w:pPr>
+        <w:rPr>
+          <w:color w:val="444444"/>
+        </w:rPr>
+      </w:pPr>
+      <w:r>
+        <w:rPr>
+          <w:color w:val="444444"/>
+        </w:rPr>
+        <w:t>RESPONSE1:</w:t>
+      </w:r>
+    </w:p>
+    <w:p>
+      <w:pPr>
+        <w:pStyle w:val="NormalWeb"/>
+        <w:spacing w:before="180" w:beforeAutospacing="0" w:after="180" w:afterAutospacing="0" w:line="480" w:lineRule="auto"/>
+        <w:rPr>
+          <w:color w:val="444444"/>
+        </w:rPr>
+      </w:pPr>
+      <w:r>
+        <w:rPr>
+          <w:color w:val="444444"/>
+        </w:rPr>
+        <w:t xml:space="preserve">Hello </w:t>
+      </w:r>
+      <w:proofErr w:type="spellStart"/>
+      <w:r>
+        <w:rPr>
+          <w:color w:val="444444"/>
+        </w:rPr>
+        <w:t>Cedrine</w:t>
+      </w:r>
+      <w:proofErr w:type="spellEnd"/>
+      <w:r>
+        <w:rPr>
+          <w:color w:val="444444"/>
+        </w:rPr>
+        <w:t>,</w:t>
+      </w:r>
+    </w:p>
+    <w:p>
+      <w:pPr>
+        <w:pStyle w:val="NormalWeb"/>
+        <w:spacing w:before="180" w:beforeAutospacing="0" w:after="180" w:afterAutospacing="0" w:line="480" w:lineRule="auto"/>
+        <w:rPr>
+          <w:color w:val="444444"/>
+        </w:rPr>
+      </w:pPr>
+      <w:r>
+        <w:rPr>
+          <w:color w:val="444444"/>
+        </w:rPr>
+        <w:t xml:space="preserve">I completely agree with you that Mental health professional shortage as being a barrier to effective care. The state of mental health care in the United States is troubling currently because mental health organizations are understaffed, and mental health cases are rising mainly after the pandemic. Mental health counselors are overwhelmed by too many cases due to which many are leaving the field in search of better pay and work-life balance. In 2022, 47% of the U.S. population was living in a mental health workforce shortage area, with some states requiring up to 700 more practitioners to remove this designation. The reasons underlying this shortage are </w:t>
+      </w:r>
+      <w:r>
+        <w:rPr>
+          <w:color w:val="444444"/>
+        </w:rPr>
+        <w:lastRenderedPageBreak/>
+        <w:t>complex, causing many mental health professionals to feel there may be more challenges than solutions to this growing problem. (Phillips, 2023)</w:t>
+      </w:r>
+    </w:p>
+    <w:p>
+      <w:pPr>
+        <w:pStyle w:val="NormalWeb"/>
+        <w:spacing w:before="180" w:beforeAutospacing="0" w:after="180" w:afterAutospacing="0" w:line="480" w:lineRule="auto"/>
+        <w:rPr>
+          <w:color w:val="444444"/>
+        </w:rPr>
+      </w:pPr>
+      <w:r>
+        <w:rPr>
+          <w:color w:val="444444"/>
+        </w:rPr>
+        <w:t>The shortage is a challenge the United States is facing currently, therefore federal policymakers should take steps to foster a behavioral health workforce that extends beyond licensed professionals by nurturing a greater role for behavioral health support specialists (BHSSs), peer specialists, community health workers, and paraprofessional in delivering critical non-clinical behavioral health services and freeing up the licensed behavioral health workforce for more important tasks. Online options such as self-paced modules for cognitive behavioral therapy (CBT), an approach backed by a growing body of research not only increase access for patients but also open provider timeslots. The patient might do their CBT training and then meet with the provider for 20 minutes instead of 50, so the therapist sees two patients in the time they could just see one. (Weiner, 2022)</w:t>
+      </w:r>
+    </w:p>
+    <w:p>
+      <w:pPr>
+        <w:pStyle w:val="NormalWeb"/>
+        <w:spacing w:before="180" w:beforeAutospacing="0" w:after="180" w:afterAutospacing="0" w:line="480" w:lineRule="auto"/>
+        <w:rPr>
+          <w:color w:val="444444"/>
+        </w:rPr>
+      </w:pPr>
+      <w:r>
+        <w:rPr>
+          <w:rStyle w:val="Strong"/>
+          <w:color w:val="444444"/>
+        </w:rPr>
+        <w:t>References:</w:t>
+      </w:r>
+    </w:p>
+    <w:p>
+      <w:pPr>
+        <w:pStyle w:val="NormalWeb"/>
+        <w:spacing w:before="180" w:beforeAutospacing="0" w:after="180" w:afterAutospacing="0" w:line="480" w:lineRule="auto"/>
+        <w:rPr>
+          <w:color w:val="444444"/>
+        </w:rPr>
+      </w:pPr>
+      <w:r>
+        <w:rPr>
+          <w:color w:val="444444"/>
+        </w:rPr>
+        <w:t>Phillips, L. (2023, May 8). </w:t>
+      </w:r>
+      <w:r>
+        <w:rPr>
+          <w:rStyle w:val="Emphasis"/>
+          <w:color w:val="444444"/>
+        </w:rPr>
+        <w:t>A closer look at the mental health provider shortage</w:t>
+      </w:r>
+      <w:r>
+        <w:rPr>
+          <w:color w:val="444444"/>
+        </w:rPr>
+        <w:t>. Counseling Today. https://ct.counseling.org/2023/05/a-closer-look-at-the-mental-health-provider-shortage/</w:t>
+      </w:r>
+    </w:p>
+    <w:p>
+      <w:pPr>
+        <w:pStyle w:val="NormalWeb"/>
+        <w:spacing w:before="180" w:beforeAutospacing="0" w:after="180" w:afterAutospacing="0" w:line="480" w:lineRule="auto"/>
+        <w:rPr>
+          <w:color w:val="444444"/>
+        </w:rPr>
+      </w:pPr>
+      <w:r>
+        <w:rPr>
+          <w:color w:val="444444"/>
+        </w:rPr>
+        <w:t>Weiner, S. (2022, August 9). </w:t>
+      </w:r>
+      <w:r>
+        <w:rPr>
+          <w:rStyle w:val="Emphasis"/>
+          <w:color w:val="444444"/>
+        </w:rPr>
+        <w:t>A growing psychiatrist shortage and an enormous demand for mental health services</w:t>
+      </w:r>
+      <w:r>
+        <w:rPr>
+          <w:color w:val="444444"/>
+        </w:rPr>
+        <w:t xml:space="preserve">. AAMC. </w:t>
+      </w:r>
+      <w:hyperlink r:id="rId6" w:history="1">
+        <w:r>
+          <w:rPr>
+            <w:rStyle w:val="Hyperlink"/>
+          </w:rPr>
+          <w:t>https://www.aamc.org/news/growing-psychiatrist-shortage-enormous-demand-mental-health-services</w:t>
+        </w:r>
+      </w:hyperlink>
+    </w:p>
+    <w:p>
+      <w:pPr>
+        <w:pStyle w:val="NormalWeb"/>
+        <w:spacing w:before="180" w:beforeAutospacing="0" w:after="180" w:afterAutospacing="0" w:line="480" w:lineRule="auto"/>
+        <w:rPr>
+          <w:color w:val="444444"/>
+        </w:rPr>
+      </w:pPr>
+    </w:p>
+    <w:p>
+      <w:pPr>
+        <w:pStyle w:val="NormalWeb"/>
+        <w:spacing w:before="180" w:beforeAutospacing="0" w:after="180" w:afterAutospacing="0" w:line="480" w:lineRule="auto"/>
+        <w:rPr>
+          <w:color w:val="444444"/>
+        </w:rPr>
+      </w:pPr>
+      <w:r>
+        <w:rPr>
+          <w:color w:val="444444"/>
+        </w:rPr>
+        <w:t>RESPONSE2:</w:t>
+      </w:r>
+    </w:p>
+    <w:p>
+      <w:pPr>
+        <w:pStyle w:val="NormalWeb"/>
+        <w:shd w:val="clear" w:color="auto" w:fill="FFFFFF"/>
+        <w:spacing w:before="180" w:beforeAutospacing="0" w:after="180" w:afterAutospacing="0" w:line="480" w:lineRule="auto"/>
+        <w:rPr>
+          <w:color w:val="444444"/>
+        </w:rPr>
+      </w:pPr>
+      <w:r>
+        <w:rPr>
+          <w:color w:val="444444"/>
+        </w:rPr>
+        <w:t>Hello Angela,</w:t>
+      </w:r>
+    </w:p>
+    <w:p>
+      <w:pPr>
+        <w:pStyle w:val="NormalWeb"/>
+        <w:shd w:val="clear" w:color="auto" w:fill="FFFFFF"/>
+        <w:spacing w:before="180" w:beforeAutospacing="0" w:after="180" w:afterAutospacing="0" w:line="480" w:lineRule="auto"/>
+        <w:rPr>
+          <w:color w:val="444444"/>
+        </w:rPr>
+      </w:pPr>
+      <w:r>
+        <w:rPr>
+          <w:color w:val="444444"/>
+        </w:rPr>
+        <w:lastRenderedPageBreak/>
+        <w:t>Nicely done, I completely agree with you and would like to add some of my thoughts here. Nurses have a responsibility to themselves, their patient, and their profession to maintain the highest ethical principles. Many organizations have ethics boards in place to review ethical concerns. Nurses should be involved in ethics reviews at all levels of practice in their targeted specialty area and it is important to advocate for patient care, patient rights, and ethical consideration of practice. (Haddad &amp; Geiger, 2022)  </w:t>
+      </w:r>
+    </w:p>
+    <w:p>
+      <w:pPr>
+        <w:pStyle w:val="NormalWeb"/>
+        <w:shd w:val="clear" w:color="auto" w:fill="FFFFFF"/>
+        <w:spacing w:before="180" w:beforeAutospacing="0" w:after="180" w:afterAutospacing="0" w:line="480" w:lineRule="auto"/>
+        <w:rPr>
+          <w:color w:val="444444"/>
+        </w:rPr>
+      </w:pPr>
+      <w:r>
+        <w:rPr>
+          <w:color w:val="444444"/>
+        </w:rPr>
+        <w:t xml:space="preserve">I also feel that current healthcare pushes toward a business model approach to healthcare because it's not about patient experience but about how to make more money by using limited resources (Nurses). Many RNs experience chafing and displaced aggression that is harmful to themselves and the nursing profession, and they suffer in silence. When it comes to the point that they can't take it anymore they just leave the profession, therefore I agree with Kelly and </w:t>
+      </w:r>
+      <w:proofErr w:type="spellStart"/>
+      <w:r>
+        <w:rPr>
+          <w:color w:val="444444"/>
+        </w:rPr>
+        <w:t>Porr</w:t>
+      </w:r>
+      <w:proofErr w:type="spellEnd"/>
+      <w:r>
+        <w:rPr>
+          <w:color w:val="444444"/>
+        </w:rPr>
+        <w:t>, that It's time for members of the profession to speak up, support, and mentor those who speak out against the dominant culture and organizational discourse. It is necessary to expose the realities of the working lives of RNs for them to make a significant contribution to the health and well-being of patients.</w:t>
+      </w:r>
+    </w:p>
+    <w:p>
+      <w:pPr>
+        <w:pStyle w:val="NormalWeb"/>
+        <w:shd w:val="clear" w:color="auto" w:fill="FFFFFF"/>
+        <w:spacing w:before="180" w:beforeAutospacing="0" w:after="180" w:afterAutospacing="0" w:line="480" w:lineRule="auto"/>
+        <w:rPr>
+          <w:color w:val="444444"/>
+        </w:rPr>
+      </w:pPr>
+      <w:r>
+        <w:rPr>
+          <w:color w:val="444444"/>
+        </w:rPr>
+        <w:t> </w:t>
+      </w:r>
+    </w:p>
+    <w:p>
+      <w:pPr>
+        <w:pStyle w:val="NormalWeb"/>
+        <w:shd w:val="clear" w:color="auto" w:fill="FFFFFF"/>
+        <w:spacing w:before="180" w:beforeAutospacing="0" w:after="180" w:afterAutospacing="0" w:line="480" w:lineRule="auto"/>
+        <w:rPr>
+          <w:color w:val="444444"/>
+        </w:rPr>
+      </w:pPr>
+      <w:r>
+        <w:rPr>
+          <w:rStyle w:val="Strong"/>
+          <w:color w:val="444444"/>
+        </w:rPr>
+        <w:t>References:</w:t>
+      </w:r>
+    </w:p>
+    <w:p>
+      <w:pPr>
+        <w:pStyle w:val="NormalWeb"/>
+        <w:shd w:val="clear" w:color="auto" w:fill="FFFFFF"/>
+        <w:spacing w:before="180" w:beforeAutospacing="0" w:after="180" w:afterAutospacing="0" w:line="480" w:lineRule="auto"/>
+        <w:rPr>
+          <w:color w:val="444444"/>
+        </w:rPr>
+      </w:pPr>
+      <w:r>
+        <w:rPr>
+          <w:color w:val="444444"/>
+        </w:rPr>
+        <w:t xml:space="preserve">Haddad, L. M., &amp; Geiger, R. A. (2022, August 22). Nursing ethical considerations - </w:t>
+      </w:r>
+      <w:proofErr w:type="spellStart"/>
+      <w:r>
+        <w:rPr>
+          <w:color w:val="444444"/>
+        </w:rPr>
+        <w:t>statpearls</w:t>
+      </w:r>
+      <w:proofErr w:type="spellEnd"/>
+      <w:r>
+        <w:rPr>
+          <w:color w:val="444444"/>
+        </w:rPr>
+        <w:t xml:space="preserve"> - NCBI bookshelf. https://www.ncbi.nlm.nih.gov/books/NBK526054/</w:t>
+      </w:r>
+    </w:p>
+    <w:p>
+      <w:pPr>
+        <w:pStyle w:val="NormalWeb"/>
+        <w:shd w:val="clear" w:color="auto" w:fill="FFFFFF"/>
+        <w:spacing w:before="180" w:beforeAutospacing="0" w:after="180" w:afterAutospacing="0" w:line="480" w:lineRule="auto"/>
+        <w:rPr>
+          <w:color w:val="444444"/>
+        </w:rPr>
+      </w:pPr>
+      <w:r>
+        <w:rPr>
+          <w:color w:val="444444"/>
+        </w:rPr>
+        <w:t> </w:t>
+      </w:r>
+    </w:p>
+    <w:p>
+      <w:pPr>
+        <w:pStyle w:val="NormalWeb"/>
+        <w:shd w:val="clear" w:color="auto" w:fill="FFFFFF"/>
+        <w:spacing w:before="0" w:beforeAutospacing="0" w:after="0" w:afterAutospacing="0" w:line="480" w:lineRule="auto"/>
+        <w:rPr>
+          <w:color w:val="444444"/>
+        </w:rPr>
+      </w:pPr>
+      <w:r>
+        <w:rPr>
+          <w:color w:val="444444"/>
+        </w:rPr>
+        <w:lastRenderedPageBreak/>
+        <w:t xml:space="preserve">Kelly, P., &amp; </w:t>
+      </w:r>
+      <w:proofErr w:type="spellStart"/>
+      <w:r>
+        <w:rPr>
+          <w:color w:val="444444"/>
+        </w:rPr>
+        <w:t>Porr</w:t>
+      </w:r>
+      <w:proofErr w:type="spellEnd"/>
+      <w:r>
+        <w:rPr>
+          <w:color w:val="444444"/>
+        </w:rPr>
+        <w:t>, C. (2018). </w:t>
+      </w:r>
+      <w:hyperlink r:id="rId7" w:tgtFrame="_blank" w:history="1">
+        <w:r>
+          <w:rPr>
+            <w:rStyle w:val="Hyperlink"/>
+          </w:rPr>
+          <w:t xml:space="preserve">Ethical nursing care versus cost containment: Considerations to enhance RN </w:t>
+        </w:r>
+        <w:proofErr w:type="spellStart"/>
+        <w:r>
+          <w:rPr>
+            <w:rStyle w:val="Hyperlink"/>
+          </w:rPr>
+          <w:t>practiceLinks</w:t>
+        </w:r>
+        <w:proofErr w:type="spellEnd"/>
+        <w:r>
+          <w:rPr>
+            <w:rStyle w:val="Hyperlink"/>
+          </w:rPr>
+          <w:t xml:space="preserve"> to an external </w:t>
+        </w:r>
+        <w:proofErr w:type="spellStart"/>
+        <w:proofErr w:type="gramStart"/>
+        <w:r>
+          <w:rPr>
+            <w:rStyle w:val="Hyperlink"/>
+          </w:rPr>
+          <w:t>site.</w:t>
+        </w:r>
+        <w:r>
+          <w:rPr>
+            <w:rStyle w:val="screenreader-only"/>
+            <w:color w:val="0000FF"/>
+            <w:u w:val="single"/>
+            <w:bdr w:val="none" w:sz="0" w:space="0" w:color="auto" w:frame="1"/>
+          </w:rPr>
+          <w:t>Links</w:t>
+        </w:r>
+        <w:proofErr w:type="spellEnd"/>
+        <w:proofErr w:type="gramEnd"/>
+        <w:r>
+          <w:rPr>
+            <w:rStyle w:val="screenreader-only"/>
+            <w:color w:val="0000FF"/>
+            <w:u w:val="single"/>
+            <w:bdr w:val="none" w:sz="0" w:space="0" w:color="auto" w:frame="1"/>
+          </w:rPr>
+          <w:t xml:space="preserve"> to an external site.</w:t>
+        </w:r>
+      </w:hyperlink>
+      <w:r>
+        <w:rPr>
+          <w:color w:val="444444"/>
+        </w:rPr>
+        <w:t>. </w:t>
+      </w:r>
+      <w:r>
+        <w:rPr>
+          <w:rStyle w:val="Emphasis"/>
+          <w:color w:val="444444"/>
+        </w:rPr>
+        <w:t>OJIN: Online Journal of Issues in Nursing, 23</w:t>
+      </w:r>
+      <w:r>
+        <w:rPr>
+          <w:color w:val="444444"/>
+        </w:rPr>
+        <w:t>(1), Manuscript 6. doi:10.3912/OJIN.Vol23No01Man06. Retrieved from</w:t>
+      </w:r>
+    </w:p>
+    <w:p>
+      <w:pPr>
+        <w:pStyle w:val="NormalWeb"/>
+        <w:shd w:val="clear" w:color="auto" w:fill="FFFFFF"/>
+        <w:spacing w:before="180" w:beforeAutospacing="0" w:after="180" w:afterAutospacing="0" w:line="480" w:lineRule="auto"/>
+        <w:rPr>
+          <w:color w:val="444444"/>
+        </w:rPr>
+      </w:pPr>
+      <w:r>
+        <w:rPr>
+          <w:color w:val="444444"/>
+        </w:rPr>
+        <w:t>http://ojin.nursingworld.org/MainMenuCategories/ANAMarketplace/ANAPeriodicals/OJIN/TableofContents/Vol-23-2018/No1-Jan-2018/Ethical-Nursing-Cost-Containment.html  </w:t>
+      </w:r>
     </w:p>
     <w:p>
       <w:pPr>
         <w:spacing w:line="480" w:lineRule="auto"/>
-        <w:jc w:val="both"/>
+        <w:rPr>
+          <w:rFonts w:ascii="Times New Roman" w:hAnsi="Times New Roman" w:cs="Times New Roman"/>
+          <w:color w:val="444444"/>
+        </w:rPr>
+      </w:pPr>
+    </w:p>
+    <w:p>
+      <w:pPr>
+        <w:spacing w:line="480" w:lineRule="auto"/>
         <w:rPr>
           <w:rFonts w:ascii="Times New Roman" w:hAnsi="Times New Roman" w:cs="Times New Roman"/>
           <w:color w:val="000000"/>
@@ -1759,7 +2113,6 @@
     <w:name w:val="Hyperlink"/>
     <w:basedOn w:val="DefaultParagraphFont"/>
     <w:uiPriority w:val="99"/>
-    <w:semiHidden/>
     <w:unhideWhenUsed/>
     <w:rsid w:val="006E0C45"/>
     <w:rPr>
@@ -1781,6 +2134,16 @@
     <w:rPr>
       <w:i/>
       <w:iCs/>
+    </w:rPr>
+  </w:style>
+  <w:style w:type="character" w:styleId="UnresolvedMention">
+    <w:name w:val="Unresolved Mention"/>
+    <w:basedOn w:val="DefaultParagraphFont"/>
+    <w:uiPriority w:val="99"/>
+    <w:rsid w:val="00262BD1"/>
+    <w:rPr>
+      <w:color w:val="605E5C"/>
+      <w:shd w:val="clear" w:color="auto" w:fill="E1DFDD"/>
     </w:rPr>
   </w:style>
 </w:styles>

</xml_diff>

<commit_message>
feat: modified two files and added 4 new files
</commit_message>
<xml_diff>
--- a/Discussion board 2.docx
+++ b/Discussion board 2.docx
@@ -404,25 +404,31 @@
           <w:color w:val="000000"/>
           <w:shd w:val="clear" w:color="auto" w:fill="FFFFFF"/>
         </w:rPr>
-        <w:t xml:space="preserve">Leaders and the management team can buy some time to come up with alternatives such as hiring more nurses, expanding the in-house contract, hiring travel </w:t>
-      </w:r>
-      <w:proofErr w:type="gramStart"/>
-      <w:r>
-        <w:rPr>
-          <w:rFonts w:ascii="Times New Roman" w:hAnsi="Times New Roman" w:cs="Times New Roman"/>
-          <w:color w:val="000000"/>
-          <w:shd w:val="clear" w:color="auto" w:fill="FFFFFF"/>
-        </w:rPr>
-        <w:t>nurses</w:t>
-      </w:r>
-      <w:proofErr w:type="gramEnd"/>
-      <w:r>
-        <w:rPr>
-          <w:rFonts w:ascii="Times New Roman" w:hAnsi="Times New Roman" w:cs="Times New Roman"/>
-          <w:color w:val="000000"/>
-          <w:shd w:val="clear" w:color="auto" w:fill="FFFFFF"/>
-        </w:rPr>
-        <w:t xml:space="preserve"> and providing bonuses, and more. </w:t>
+        <w:t>Leaders and the management team can buy some time to come up with alternatives such as hiring more nurses, expanding the in-house contract, hiring travel nurses</w:t>
+      </w:r>
+      <w:r>
+        <w:rPr>
+          <w:rFonts w:ascii="Times New Roman" w:hAnsi="Times New Roman" w:cs="Times New Roman"/>
+          <w:color w:val="000000"/>
+          <w:shd w:val="clear" w:color="auto" w:fill="FFFFFF"/>
+        </w:rPr>
+        <w:t>,</w:t>
+      </w:r>
+      <w:r>
+        <w:rPr>
+          <w:rFonts w:ascii="Times New Roman" w:hAnsi="Times New Roman" w:cs="Times New Roman"/>
+          <w:color w:val="000000"/>
+          <w:shd w:val="clear" w:color="auto" w:fill="FFFFFF"/>
+        </w:rPr>
+        <w:t xml:space="preserve"> and providing bonuses</w:t>
+      </w:r>
+      <w:r>
+        <w:rPr>
+          <w:rFonts w:ascii="Times New Roman" w:hAnsi="Times New Roman" w:cs="Times New Roman"/>
+          <w:color w:val="000000"/>
+          <w:shd w:val="clear" w:color="auto" w:fill="FFFFFF"/>
+        </w:rPr>
+        <w:t xml:space="preserve"> without losing current Nurses.</w:t>
       </w:r>
     </w:p>
     <w:p>
@@ -536,7 +542,6 @@
         <w:rPr>
           <w:color w:val="2D3B45"/>
         </w:rPr>
-        <w:lastRenderedPageBreak/>
         <w:tab/>
         <w:t xml:space="preserve">Kelly, P., &amp; </w:t>
       </w:r>
@@ -778,14 +783,14 @@
         <w:rPr>
           <w:color w:val="444444"/>
         </w:rPr>
-        <w:t xml:space="preserve">I completely agree with you that Mental health professional shortage as being a barrier to effective care. The state of mental health care in the United States is troubling currently because mental health organizations are understaffed, and mental health cases are rising mainly after the pandemic. Mental health counselors are overwhelmed by too many cases due to which many are leaving the field in search of better pay and work-life balance. In 2022, 47% of the U.S. population was living in a mental health workforce shortage area, with some states requiring up to 700 more practitioners to remove this designation. The reasons underlying this shortage are </w:t>
+        <w:t xml:space="preserve">I completely agree with you that Mental health professional shortage as being a barrier to effective care. The state of mental health care in the United States is troubling currently because mental health organizations are understaffed, and mental health cases are rising mainly after the pandemic. Mental health counselors are overwhelmed by too many cases due to which many are leaving the field in search of better pay and work-life balance. In 2022, 47% of the U.S. population was living in a mental health workforce shortage area, with some states requiring up </w:t>
       </w:r>
       <w:r>
         <w:rPr>
           <w:color w:val="444444"/>
         </w:rPr>
         <w:lastRenderedPageBreak/>
-        <w:t>complex, causing many mental health professionals to feel there may be more challenges than solutions to this growing problem. (Phillips, 2023)</w:t>
+        <w:t>to 700 more practitioners to remove this designation. The reasons underlying this shortage are complex, causing many mental health professionals to feel there may be more challenges than solutions to this growing problem. (Phillips, 2023)</w:t>
       </w:r>
     </w:p>
     <w:p>
@@ -920,6 +925,7 @@
         <w:rPr>
           <w:color w:val="444444"/>
         </w:rPr>
+        <w:lastRenderedPageBreak/>
         <w:t>Hello Angela,</w:t>
       </w:r>
     </w:p>
@@ -936,7 +942,6 @@
         <w:rPr>
           <w:color w:val="444444"/>
         </w:rPr>
-        <w:lastRenderedPageBreak/>
         <w:t>Nicely done, I completely agree with you and would like to add some of my thoughts here. Nurses have a responsibility to themselves, their patient, and their profession to maintain the highest ethical principles. Many organizations have ethics boards in place to review ethical concerns. Nurses should be involved in ethics reviews at all levels of practice in their targeted specialty area and it is important to advocate for patient care, patient rights, and ethical consideration of practice. (Haddad &amp; Geiger, 2022)  </w:t>
       </w:r>
     </w:p>

</xml_diff>